<commit_message>
just a few updates
</commit_message>
<xml_diff>
--- a/lab assignment info/Assignment notes general.docx
+++ b/lab assignment info/Assignment notes general.docx
@@ -119,15 +119,7 @@
         </w:numPr>
       </w:pPr>
       <w:r>
-        <w:t xml:space="preserve">In the first exercises, only Node 1 will be used.  Node 2 will be added </w:t>
-      </w:r>
-      <w:proofErr w:type="gramStart"/>
-      <w:r>
-        <w:t>later on</w:t>
-      </w:r>
-      <w:proofErr w:type="gramEnd"/>
-      <w:r>
-        <w:t xml:space="preserve"> when including the game board and the CAN bus. </w:t>
+        <w:t xml:space="preserve">In the first exercises, only Node 1 will be used.  Node 2 will be added later on when including the game board and the CAN bus. </w:t>
       </w:r>
     </w:p>
     <w:p/>
@@ -260,15 +252,7 @@
         </w:numPr>
       </w:pPr>
       <w:r>
-        <w:t xml:space="preserve">Groups must present their project and </w:t>
-      </w:r>
-      <w:proofErr w:type="gramStart"/>
-      <w:r>
-        <w:t>demonstrate,</w:t>
-      </w:r>
-      <w:proofErr w:type="gramEnd"/>
-      <w:r>
-        <w:t xml:space="preserve"> an oral presentation is also required to the course teacher. </w:t>
+        <w:t xml:space="preserve">Groups must present their project and demonstrate, an oral presentation is also required to the course teacher. </w:t>
       </w:r>
     </w:p>
     <w:p>
@@ -379,15 +363,7 @@
       </w:pPr>
       <w:r>
         <w:lastRenderedPageBreak/>
-        <w:t xml:space="preserve">Node one </w:t>
-      </w:r>
-      <w:proofErr w:type="gramStart"/>
-      <w:r>
-        <w:t>consist</w:t>
-      </w:r>
-      <w:proofErr w:type="gramEnd"/>
-      <w:r>
-        <w:t xml:space="preserve"> of a breadboard where you are going to place ICs and connect them by wires. You are strongly recommended to follow the direction for IC placement in figure 5. Also make sure to place the components in the correct direction</w:t>
+        <w:t>Node one consist of a breadboard where you are going to place ICs and connect them by wires. You are strongly recommended to follow the direction for IC placement in figure 5. Also make sure to place the components in the correct direction</w:t>
       </w:r>
     </w:p>
     <w:p/>
@@ -448,26 +424,10 @@
         </w:numPr>
       </w:pPr>
       <w:r>
-        <w:t xml:space="preserve">The supply lines in the circuits are not ideal as they all introduce a </w:t>
-      </w:r>
-      <w:proofErr w:type="gramStart"/>
-      <w:r>
-        <w:t>certain amounts of impedance</w:t>
-      </w:r>
-      <w:proofErr w:type="gramEnd"/>
-      <w:r>
-        <w:t xml:space="preserve"> between the power source and the IC. </w:t>
-      </w:r>
-      <w:r>
-        <w:t xml:space="preserve">The power consumption of the ICs </w:t>
-      </w:r>
-      <w:proofErr w:type="gramStart"/>
-      <w:r>
-        <w:t>are</w:t>
-      </w:r>
-      <w:proofErr w:type="gramEnd"/>
-      <w:r>
-        <w:t xml:space="preserve"> not constant as they withdraw a highly variable amount of current while operating.  The power source can only accommodate changing demands in the current supply up to a certain frequency. This combination will result in noise like voltage drops occurring at the voltage supply pins of the IC. </w:t>
+        <w:t xml:space="preserve">The supply lines in the circuits are not ideal as they all introduce a certain amounts of impedance between the power source and the IC. </w:t>
+      </w:r>
+      <w:r>
+        <w:t xml:space="preserve">The power consumption of the ICs are not constant as they withdraw a highly variable amount of current while operating.  The power source can only accommodate changing demands in the current supply up to a certain frequency. This combination will result in noise like voltage drops occurring at the voltage supply pins of the IC. </w:t>
       </w:r>
     </w:p>
     <w:p>
@@ -503,15 +463,7 @@
         </w:numPr>
       </w:pPr>
       <w:r>
-        <w:t xml:space="preserve">It will then operate as a </w:t>
-      </w:r>
-      <w:proofErr w:type="gramStart"/>
-      <w:r>
-        <w:t>fast local</w:t>
-      </w:r>
-      <w:proofErr w:type="gramEnd"/>
-      <w:r>
-        <w:t xml:space="preserve"> current source that will counteract voltage drops during transient changes in IC power demand. </w:t>
+        <w:t xml:space="preserve">It will then operate as a fast local current source that will counteract voltage drops during transient changes in IC power demand. </w:t>
       </w:r>
     </w:p>
     <w:p>
@@ -879,35 +831,19 @@
         </w:numPr>
       </w:pPr>
       <w:r>
-        <w:t xml:space="preserve">The Arduino is usually programmed through the </w:t>
-      </w:r>
-      <w:proofErr w:type="gramStart"/>
-      <w:r>
-        <w:t>USB  interface</w:t>
-      </w:r>
-      <w:proofErr w:type="gramEnd"/>
-      <w:r>
-        <w:t xml:space="preserve"> using for instances the Arduino IDE. This gives access to a vast number of libraries</w:t>
-      </w:r>
-    </w:p>
-    <w:p>
-      <w:pPr>
-        <w:pStyle w:val="ListParagraph"/>
-        <w:numPr>
-          <w:ilvl w:val="0"/>
-          <w:numId w:val="6"/>
-        </w:numPr>
-      </w:pPr>
-      <w:r>
-        <w:t xml:space="preserve">We will use the </w:t>
-      </w:r>
-      <w:proofErr w:type="gramStart"/>
-      <w:r>
-        <w:t>JTAG  interface</w:t>
-      </w:r>
-      <w:proofErr w:type="gramEnd"/>
-      <w:r>
-        <w:t xml:space="preserve"> and Atmel Studio to program the Arduino.</w:t>
+        <w:t>The Arduino is usually programmed through the USB  interface using for instances the Arduino IDE. This gives access to a vast number of libraries</w:t>
+      </w:r>
+    </w:p>
+    <w:p>
+      <w:pPr>
+        <w:pStyle w:val="ListParagraph"/>
+        <w:numPr>
+          <w:ilvl w:val="0"/>
+          <w:numId w:val="6"/>
+        </w:numPr>
+      </w:pPr>
+      <w:r>
+        <w:t>We will use the JTAG  interface and Atmel Studio to program the Arduino.</w:t>
       </w:r>
     </w:p>
     <w:p>
@@ -944,15 +880,7 @@
         </w:numPr>
       </w:pPr>
       <w:r>
-        <w:t xml:space="preserve">Is a powerful development tool that lets you debug programs that are actually running on the AVR </w:t>
-      </w:r>
-      <w:proofErr w:type="gramStart"/>
-      <w:r>
-        <w:t>microcontroller.</w:t>
-      </w:r>
-      <w:proofErr w:type="gramEnd"/>
-      <w:r>
-        <w:t xml:space="preserve"> Together with Atmel Studio, you can step through code line-by-line, read and manipulate most I/O and control registers, insert breakpoints and so on. </w:t>
+        <w:t xml:space="preserve">Is a powerful development tool that lets you debug programs that are actually running on the AVR microcontroller. Together with Atmel Studio, you can step through code line-by-line, read and manipulate most I/O and control registers, insert breakpoints and so on. </w:t>
       </w:r>
     </w:p>
     <w:p/>
@@ -994,26 +922,10 @@
       </w:r>
       <w:proofErr w:type="spellEnd"/>
       <w:r>
-        <w:t xml:space="preserve"> support both </w:t>
-      </w:r>
-      <w:proofErr w:type="gramStart"/>
-      <w:r>
-        <w:t>JTAG  and</w:t>
-      </w:r>
-      <w:proofErr w:type="gramEnd"/>
-      <w:r>
-        <w:t xml:space="preserve"> programming via SPI. </w:t>
-      </w:r>
-      <w:r>
-        <w:t xml:space="preserve">Called </w:t>
-      </w:r>
-      <w:proofErr w:type="gramStart"/>
-      <w:r>
-        <w:t>In</w:t>
-      </w:r>
-      <w:proofErr w:type="gramEnd"/>
-      <w:r>
-        <w:t xml:space="preserve"> System Programming (ISP). It is possible to </w:t>
+        <w:t xml:space="preserve"> support both JTAG  and programming via SPI. </w:t>
+      </w:r>
+      <w:r>
+        <w:t xml:space="preserve">Called In System Programming (ISP). It is possible to </w:t>
       </w:r>
       <w:proofErr w:type="spellStart"/>
       <w:r>
@@ -1037,15 +949,7 @@
         <w:t xml:space="preserve">To be able to </w:t>
       </w:r>
       <w:r>
-        <w:t xml:space="preserve">use debugging on the Atmega2560 we therefore </w:t>
-      </w:r>
-      <w:proofErr w:type="gramStart"/>
-      <w:r>
-        <w:t>have to</w:t>
-      </w:r>
-      <w:proofErr w:type="gramEnd"/>
-      <w:r>
-        <w:t xml:space="preserve"> enable JTAG again. This can be done via the ISP interface which is left active. </w:t>
+        <w:t xml:space="preserve">use debugging on the Atmega2560 we therefore have to enable JTAG again. This can be done via the ISP interface which is left active. </w:t>
       </w:r>
     </w:p>
     <w:p>
@@ -1142,15 +1046,7 @@
         </w:numPr>
       </w:pPr>
       <w:r>
-        <w:t xml:space="preserve">Voltage </w:t>
-      </w:r>
-      <w:proofErr w:type="gramStart"/>
-      <w:r>
-        <w:t>source  =</w:t>
-      </w:r>
-      <w:proofErr w:type="gramEnd"/>
-      <w:r>
-        <w:t xml:space="preserve"> red</w:t>
+        <w:t>Voltage source  = red</w:t>
       </w:r>
     </w:p>
     <w:p>
@@ -1222,15 +1118,7 @@
         </w:numPr>
       </w:pPr>
       <w:r>
-        <w:t xml:space="preserve">Ensure that all pins are either connected to ground or two voltage </w:t>
-      </w:r>
-      <w:proofErr w:type="gramStart"/>
-      <w:r>
-        <w:t>source</w:t>
-      </w:r>
-      <w:proofErr w:type="gramEnd"/>
-      <w:r>
-        <w:t xml:space="preserve">. </w:t>
+        <w:t xml:space="preserve">Ensure that all pins are either connected to ground or two voltage source. </w:t>
       </w:r>
     </w:p>
     <w:p/>
@@ -1259,15 +1147,7 @@
         </w:numPr>
       </w:pPr>
       <w:r>
-        <w:t xml:space="preserve">C – programming skill are essential to this project. If you don’t master C sufficiently, you are recommended to buy a book or go through tutorials on </w:t>
-      </w:r>
-      <w:proofErr w:type="gramStart"/>
-      <w:r>
-        <w:t>he</w:t>
-      </w:r>
-      <w:proofErr w:type="gramEnd"/>
-      <w:r>
-        <w:t xml:space="preserve"> web. </w:t>
+        <w:t xml:space="preserve">C – programming skill are essential to this project. If you don’t master C sufficiently, you are recommended to buy a book or go through tutorials on he web. </w:t>
       </w:r>
     </w:p>
     <w:p/>
@@ -1414,15 +1294,7 @@
         </w:numPr>
       </w:pPr>
       <w:r>
-        <w:t xml:space="preserve">You should also </w:t>
-      </w:r>
-      <w:proofErr w:type="gramStart"/>
-      <w:r>
-        <w:t>comments</w:t>
-      </w:r>
-      <w:proofErr w:type="gramEnd"/>
-      <w:r>
-        <w:t xml:space="preserve"> the code you write in such a way that functions without self-explanatory names or hard-to-read algorithms can be understood by other people</w:t>
+        <w:t>You should also comments the code you write in such a way that functions without self-explanatory names or hard-to-read algorithms can be understood by other people</w:t>
       </w:r>
     </w:p>
     <w:p>
@@ -1620,15 +1492,7 @@
         </w:numPr>
       </w:pPr>
       <w:r>
-        <w:t xml:space="preserve">The port registers </w:t>
-      </w:r>
-      <w:proofErr w:type="gramStart"/>
-      <w:r>
-        <w:t>enables</w:t>
-      </w:r>
-      <w:proofErr w:type="gramEnd"/>
-      <w:r>
-        <w:t xml:space="preserve"> an internal pull-up on the pins set to 1</w:t>
+        <w:t>The port registers enables an internal pull-up on the pins set to 1</w:t>
       </w:r>
     </w:p>
     <w:p>
@@ -1652,15 +1516,7 @@
         </w:numPr>
       </w:pPr>
       <w:r>
-        <w:t xml:space="preserve">Note that most pins have a shared functionality. That is, </w:t>
-      </w:r>
-      <w:proofErr w:type="gramStart"/>
-      <w:r>
-        <w:t>other</w:t>
-      </w:r>
-      <w:proofErr w:type="gramEnd"/>
-      <w:r>
-        <w:t xml:space="preserve"> peripheral unit on the microcontroller might override or be overridden by these. </w:t>
+        <w:t xml:space="preserve">Note that most pins have a shared functionality. That is, other peripheral unit on the microcontroller might override or be overridden by these. </w:t>
       </w:r>
     </w:p>
     <w:p/>
@@ -1758,15 +1614,7 @@
         </w:numPr>
       </w:pPr>
       <w:r>
-        <w:t xml:space="preserve">Embedded systems are required to react within reasonable time to relevant events occurring in their environment and thus need a </w:t>
-      </w:r>
-      <w:proofErr w:type="gramStart"/>
-      <w:r>
-        <w:t>sufficient</w:t>
-      </w:r>
-      <w:proofErr w:type="gramEnd"/>
-      <w:r>
-        <w:t xml:space="preserve"> mechanism to detect when something has happened. Two techniques exist polling and interrupt</w:t>
+        <w:t>Embedded systems are required to react within reasonable time to relevant events occurring in their environment and thus need a sufficient mechanism to detect when something has happened. Two techniques exist polling and interrupt</w:t>
       </w:r>
     </w:p>
     <w:p>
@@ -1864,15 +1712,7 @@
         </w:numPr>
       </w:pPr>
       <w:r>
-        <w:t xml:space="preserve">The identity code is used </w:t>
-      </w:r>
-      <w:proofErr w:type="gramStart"/>
-      <w:r>
-        <w:t>to  look</w:t>
-      </w:r>
-      <w:proofErr w:type="gramEnd"/>
-      <w:r>
-        <w:t xml:space="preserve"> up the address of the corresponding interrupt service routine in the processor’s interrupt vector table and then a call to this routine will be executed. </w:t>
+        <w:t xml:space="preserve">The identity code is used to  look up the address of the corresponding interrupt service routine in the processor’s interrupt vector table and then a call to this routine will be executed. </w:t>
       </w:r>
     </w:p>
     <w:p>
@@ -1920,15 +1760,7 @@
         </w:numPr>
       </w:pPr>
       <w:r>
-        <w:t xml:space="preserve">Structs enable grouping of variables together as a single entity in an </w:t>
-      </w:r>
-      <w:proofErr w:type="gramStart"/>
-      <w:r>
-        <w:t>object oriented</w:t>
-      </w:r>
-      <w:proofErr w:type="gramEnd"/>
-      <w:r>
-        <w:t xml:space="preserve"> fashion, but it cannot include associated methods like in a true object oriented language. </w:t>
+        <w:t xml:space="preserve">Structs enable grouping of variables together as a single entity in an object oriented fashion, but it cannot include associated methods like in a true object oriented language. </w:t>
       </w:r>
     </w:p>
     <w:p>
@@ -1952,15 +1784,7 @@
         </w:numPr>
       </w:pPr>
       <w:r>
-        <w:t xml:space="preserve">Typedef statement lets </w:t>
-      </w:r>
-      <w:proofErr w:type="gramStart"/>
-      <w:r>
-        <w:t>you</w:t>
-      </w:r>
-      <w:proofErr w:type="gramEnd"/>
-      <w:r>
-        <w:t xml:space="preserve"> referrer to the struct as a data type subsequently in the program. </w:t>
+        <w:t xml:space="preserve">Typedef statement lets you referrer to the struct as a data type subsequently in the program. </w:t>
       </w:r>
     </w:p>
     <w:p/>
@@ -2157,15 +1981,7 @@
         </w:numPr>
       </w:pPr>
       <w:r>
-        <w:t xml:space="preserve">The delay function </w:t>
-      </w:r>
-      <w:proofErr w:type="gramStart"/>
-      <w:r>
-        <w:t>require</w:t>
-      </w:r>
-      <w:proofErr w:type="gramEnd"/>
-      <w:r>
-        <w:t xml:space="preserve"> the variable F_CPU to be set to the current clock frequency. </w:t>
+        <w:t xml:space="preserve">The delay function require the variable F_CPU to be set to the current clock frequency. </w:t>
       </w:r>
     </w:p>
     <w:p/>
@@ -2190,10 +2006,173 @@
           <w:numId w:val="6"/>
         </w:numPr>
       </w:pPr>
+      <w:r>
+        <w:t xml:space="preserve">Atmel Studio gives the opportunity to step </w:t>
+      </w:r>
+      <w:proofErr w:type="spellStart"/>
+      <w:r>
+        <w:t>torugh</w:t>
+      </w:r>
+      <w:proofErr w:type="spellEnd"/>
+      <w:r>
+        <w:t xml:space="preserve"> your code, read and modify most I/O registers on the fly, read variables, insert breakpoints and so on. </w:t>
+      </w:r>
+      <w:r>
+        <w:t xml:space="preserve">Debugging directly on the AVR microcontroller chips is possible by using the Atmel Studio in conjunction with the Atmel-ICE. </w:t>
+      </w:r>
+    </w:p>
+    <w:p>
+      <w:pPr>
+        <w:pStyle w:val="ListParagraph"/>
+        <w:numPr>
+          <w:ilvl w:val="0"/>
+          <w:numId w:val="6"/>
+        </w:numPr>
+      </w:pPr>
+      <w:r>
+        <w:t xml:space="preserve">You should disable compiler optimization when stepping through code. </w:t>
+      </w:r>
+    </w:p>
+    <w:p>
+      <w:pPr>
+        <w:pStyle w:val="ListParagraph"/>
+        <w:numPr>
+          <w:ilvl w:val="1"/>
+          <w:numId w:val="6"/>
+        </w:numPr>
+      </w:pPr>
+      <w:r>
+        <w:t xml:space="preserve">See the assignment text for how to do it. </w:t>
+      </w:r>
+    </w:p>
+    <w:p/>
+    <w:p>
+      <w:pPr>
+        <w:pStyle w:val="ListParagraph"/>
+        <w:numPr>
+          <w:ilvl w:val="1"/>
+          <w:numId w:val="7"/>
+        </w:numPr>
+      </w:pPr>
+      <w:r>
+        <w:lastRenderedPageBreak/>
+        <w:t>Tool and software</w:t>
+      </w:r>
+    </w:p>
+    <w:p>
+      <w:pPr>
+        <w:pStyle w:val="ListParagraph"/>
+        <w:numPr>
+          <w:ilvl w:val="0"/>
+          <w:numId w:val="6"/>
+        </w:numPr>
+      </w:pPr>
+      <w:r>
+        <w:t>To develop software for the MC</w:t>
+      </w:r>
+      <w:r>
+        <w:t xml:space="preserve">U, you are free to use the development environment and tools of the your own choice, but Atmel Studio (windows only) together with AVR- GCC </w:t>
+      </w:r>
+      <w:r>
+        <w:t xml:space="preserve">is recommended because of its debugging facilities, integration with compiler </w:t>
+      </w:r>
+      <w:proofErr w:type="spellStart"/>
+      <w:r>
+        <w:t>aand</w:t>
+      </w:r>
+      <w:proofErr w:type="spellEnd"/>
+      <w:r>
+        <w:t xml:space="preserve"> programmer tools. </w:t>
+      </w:r>
+    </w:p>
+    <w:p/>
+    <w:p>
+      <w:r>
+        <w:t>2.31 At</w:t>
+      </w:r>
+      <w:r>
+        <w:t>mel Studio</w:t>
+      </w:r>
+    </w:p>
+    <w:p>
+      <w:pPr>
+        <w:pStyle w:val="ListParagraph"/>
+        <w:numPr>
+          <w:ilvl w:val="0"/>
+          <w:numId w:val="6"/>
+        </w:numPr>
+      </w:pPr>
+      <w:r>
+        <w:t xml:space="preserve">Atmel Studio is </w:t>
+      </w:r>
+      <w:proofErr w:type="spellStart"/>
+      <w:r>
+        <w:t>buil</w:t>
+      </w:r>
+      <w:proofErr w:type="spellEnd"/>
+      <w:r>
+        <w:t xml:space="preserve"> specifically for AVR microcontrollers and together with </w:t>
+      </w:r>
+      <w:proofErr w:type="spellStart"/>
+      <w:r>
+        <w:t>WinAVR</w:t>
+      </w:r>
+      <w:proofErr w:type="spellEnd"/>
+      <w:r>
+        <w:t xml:space="preserve"> and the Atmel ICE, Atmel </w:t>
+      </w:r>
+      <w:r>
+        <w:t xml:space="preserve">Studio constitutes a complete development environment for he AVR microcontrollers. Spending </w:t>
+      </w:r>
+    </w:p>
+    <w:p/>
+    <w:p>
+      <w:r>
+        <w:t>2.32 Version control</w:t>
+      </w:r>
+    </w:p>
+    <w:p>
+      <w:pPr>
+        <w:pStyle w:val="ListParagraph"/>
+        <w:numPr>
+          <w:ilvl w:val="0"/>
+          <w:numId w:val="6"/>
+        </w:numPr>
+      </w:pPr>
+      <w:r>
+        <w:t xml:space="preserve">Files and </w:t>
+      </w:r>
+      <w:proofErr w:type="spellStart"/>
+      <w:r>
+        <w:t>catalogs</w:t>
+      </w:r>
+      <w:proofErr w:type="spellEnd"/>
+      <w:r>
+        <w:t xml:space="preserve"> stored on the computer in the real-time lab may be deleted at any time due to </w:t>
+      </w:r>
+      <w:r>
+        <w:t xml:space="preserve">maintenance work or by other users. </w:t>
+      </w:r>
+    </w:p>
+    <w:p>
+      <w:r>
+        <w:t>2.33 Terminal</w:t>
+      </w:r>
+    </w:p>
+    <w:p>
+      <w:pPr>
+        <w:pStyle w:val="ListParagraph"/>
+        <w:numPr>
+          <w:ilvl w:val="0"/>
+          <w:numId w:val="6"/>
+        </w:numPr>
+      </w:pPr>
+      <w:r>
+        <w:t xml:space="preserve">A PC terminal application is needed when communicating with your embedded system over RS-232. </w:t>
+      </w:r>
       <w:bookmarkStart w:id="0" w:name="_GoBack"/>
       <w:bookmarkEnd w:id="0"/>
     </w:p>
-    <w:p/>
     <w:p/>
     <w:p/>
     <w:p/>
@@ -4074,6 +4053,7 @@
     <w:lsdException w:name="HTML Sample" w:semiHidden="1" w:unhideWhenUsed="1"/>
     <w:lsdException w:name="HTML Typewriter" w:semiHidden="1" w:unhideWhenUsed="1"/>
     <w:lsdException w:name="HTML Variable" w:semiHidden="1" w:unhideWhenUsed="1"/>
+    <w:lsdException w:name="Normal Table" w:semiHidden="1" w:unhideWhenUsed="1"/>
     <w:lsdException w:name="annotation subject" w:semiHidden="1" w:unhideWhenUsed="1"/>
     <w:lsdException w:name="No List" w:semiHidden="1" w:unhideWhenUsed="1"/>
     <w:lsdException w:name="Outline List 1" w:semiHidden="1" w:unhideWhenUsed="1"/>
@@ -4120,8 +4100,10 @@
     <w:lsdException w:name="Table Subtle 2" w:semiHidden="1" w:unhideWhenUsed="1"/>
     <w:lsdException w:name="Table Web 1" w:semiHidden="1" w:unhideWhenUsed="1"/>
     <w:lsdException w:name="Table Web 2" w:semiHidden="1" w:unhideWhenUsed="1"/>
+    <w:lsdException w:name="Table Web 3" w:semiHidden="1" w:unhideWhenUsed="1"/>
     <w:lsdException w:name="Balloon Text" w:semiHidden="1" w:unhideWhenUsed="1"/>
     <w:lsdException w:name="Table Grid" w:uiPriority="39"/>
+    <w:lsdException w:name="Table Theme" w:semiHidden="1" w:unhideWhenUsed="1"/>
     <w:lsdException w:name="Placeholder Text" w:semiHidden="1"/>
     <w:lsdException w:name="No Spacing" w:uiPriority="1" w:qFormat="1"/>
     <w:lsdException w:name="Light Shading" w:uiPriority="60"/>

</xml_diff>